<commit_message>
Updated the Report for the Project
</commit_message>
<xml_diff>
--- a/Software-Engineering-Project-Final-Report.docx
+++ b/Software-Engineering-Project-Final-Report.docx
@@ -49,6 +49,20 @@
       </w:r>
       <w:r>
         <w:rPr>
+          <w:b/>
+          <w:bCs/>
+          <w:lang w:val="en-IN"/>
+        </w:rPr>
+        <w:t>Group – 5:</w:t>
+      </w:r>
+      <w:r>
+        <w:rPr>
+          <w:lang w:val="en-IN"/>
+        </w:rPr>
+        <w:t xml:space="preserve"> </w:t>
+      </w:r>
+      <w:r>
+        <w:rPr>
           <w:lang w:val="en-IN"/>
         </w:rPr>
         <w:t xml:space="preserve">Jagadish Sagi </w:t>
@@ -76,6 +90,12 @@
           <w:lang w:val="en-IN"/>
         </w:rPr>
         <w:t>Vijesh Medikonda</w:t>
+      </w:r>
+      <w:r>
+        <w:rPr>
+          <w:lang w:val="en-IN"/>
+        </w:rPr>
+        <w:t>.</w:t>
       </w:r>
       <w:r>
         <w:rPr>
@@ -243,6 +263,13 @@
     </w:p>
     <w:sdt>
       <w:sdtPr>
+        <w:rPr>
+          <w:rFonts w:asciiTheme="minorHAnsi" w:eastAsiaTheme="minorHAnsi" w:hAnsiTheme="minorHAnsi" w:cstheme="minorBidi"/>
+          <w:color w:val="auto"/>
+          <w:kern w:val="2"/>
+          <w:sz w:val="22"/>
+          <w:szCs w:val="22"/>
+        </w:rPr>
         <w:id w:val="-1840001795"/>
         <w:docPartObj>
           <w:docPartGallery w:val="Table of Contents"/>
@@ -251,14 +278,9 @@
       </w:sdtPr>
       <w:sdtEndPr>
         <w:rPr>
-          <w:rFonts w:asciiTheme="minorHAnsi" w:eastAsiaTheme="minorHAnsi" w:hAnsiTheme="minorHAnsi" w:cstheme="minorBidi"/>
           <w:b/>
           <w:bCs/>
           <w:noProof/>
-          <w:color w:val="auto"/>
-          <w:kern w:val="2"/>
-          <w:sz w:val="22"/>
-          <w:szCs w:val="22"/>
         </w:rPr>
       </w:sdtEndPr>
       <w:sdtContent>
@@ -1334,7 +1356,23 @@
                 <w:noProof/>
                 <w:lang w:val="en-IN"/>
               </w:rPr>
-              <w:t>5.2  Class Diagram</w:t>
+              <w:t>5.2  Class Dia</w:t>
+            </w:r>
+            <w:r>
+              <w:rPr>
+                <w:rStyle w:val="Hyperlink"/>
+                <w:noProof/>
+                <w:lang w:val="en-IN"/>
+              </w:rPr>
+              <w:t>g</w:t>
+            </w:r>
+            <w:r>
+              <w:rPr>
+                <w:rStyle w:val="Hyperlink"/>
+                <w:noProof/>
+                <w:lang w:val="en-IN"/>
+              </w:rPr>
+              <w:t>ram</w:t>
             </w:r>
             <w:r>
               <w:rPr>
@@ -2202,21 +2240,7 @@
         <w:rPr>
           <w:lang w:val="en-IN"/>
         </w:rPr>
-        <w:t xml:space="preserve">The game is primarily targeted at K-5 students </w:t>
-      </w:r>
-      <w:proofErr w:type="gramStart"/>
-      <w:r>
-        <w:rPr>
-          <w:lang w:val="en-IN"/>
-        </w:rPr>
-        <w:t>as a way to</w:t>
-      </w:r>
-      <w:proofErr w:type="gramEnd"/>
-      <w:r>
-        <w:rPr>
-          <w:lang w:val="en-IN"/>
-        </w:rPr>
-        <w:t xml:space="preserve"> improve their understanding of computational and mathematical concepts, although educators or parents may also use it as a way to support collaborative learning in a classroom or home-based environment.</w:t>
+        <w:t>The game is primarily targeted at K-5 students as a way to improve their understanding of computational and mathematical concepts, although educators or parents may also use it as a way to support collaborative learning in a classroom or home-based environment.</w:t>
       </w:r>
     </w:p>
     <w:p>
@@ -2282,6 +2306,7 @@
       </w:pPr>
       <w:r>
         <w:rPr>
+          <w:noProof/>
           <w:lang w:val="en-IN"/>
         </w:rPr>
         <w:drawing>
@@ -2690,37 +2715,7 @@
         <w:rPr>
           <w:lang w:val="en-IN"/>
         </w:rPr>
-        <w:t>3.</w:t>
-      </w:r>
-      <w:r>
-        <w:rPr>
-          <w:lang w:val="en-IN"/>
-        </w:rPr>
-        <w:t xml:space="preserve">2  </w:t>
-      </w:r>
-      <w:r>
-        <w:rPr>
-          <w:lang w:val="en-IN"/>
-        </w:rPr>
-        <w:t xml:space="preserve">Use Case </w:t>
-      </w:r>
-      <w:r>
-        <w:rPr>
-          <w:lang w:val="en-IN"/>
-        </w:rPr>
-        <w:t>2</w:t>
-      </w:r>
-      <w:r>
-        <w:rPr>
-          <w:lang w:val="en-IN"/>
-        </w:rPr>
-        <w:t xml:space="preserve">: </w:t>
-      </w:r>
-      <w:r>
-        <w:rPr>
-          <w:lang w:val="en-IN"/>
-        </w:rPr>
-        <w:t>Configure Game Settings (3-5 Level)</w:t>
+        <w:t>3.2  Use Case 2: Configure Game Settings (3-5 Level)</w:t>
       </w:r>
       <w:bookmarkEnd w:id="7"/>
     </w:p>
@@ -3010,13 +3005,7 @@
         <w:rPr>
           <w:lang w:val="en-IN"/>
         </w:rPr>
-        <w:t>3.</w:t>
-      </w:r>
-      <w:r>
-        <w:rPr>
-          <w:lang w:val="en-IN"/>
-        </w:rPr>
-        <w:t>3</w:t>
+        <w:t>3.3</w:t>
       </w:r>
       <w:r>
         <w:rPr>
@@ -3028,19 +3017,7 @@
         <w:rPr>
           <w:lang w:val="en-IN"/>
         </w:rPr>
-        <w:t xml:space="preserve"> Use Case </w:t>
-      </w:r>
-      <w:r>
-        <w:rPr>
-          <w:lang w:val="en-IN"/>
-        </w:rPr>
-        <w:t>3</w:t>
-      </w:r>
-      <w:r>
-        <w:rPr>
-          <w:lang w:val="en-IN"/>
-        </w:rPr>
-        <w:t xml:space="preserve">: </w:t>
+        <w:t xml:space="preserve"> Use Case 3: </w:t>
       </w:r>
       <w:r>
         <w:rPr>
@@ -3143,21 +3120,7 @@
               <w:rPr>
                 <w:lang w:val="en-IN"/>
               </w:rPr>
-              <w:t xml:space="preserve">The game is </w:t>
-            </w:r>
-            <w:proofErr w:type="gramStart"/>
-            <w:r>
-              <w:rPr>
-                <w:lang w:val="en-IN"/>
-              </w:rPr>
-              <w:t>initialized</w:t>
-            </w:r>
-            <w:proofErr w:type="gramEnd"/>
-            <w:r>
-              <w:rPr>
-                <w:lang w:val="en-IN"/>
-              </w:rPr>
-              <w:t xml:space="preserve"> and characters are placed on the grid.  </w:t>
+              <w:t xml:space="preserve">The game is initialized and characters are placed on the grid.  </w:t>
             </w:r>
           </w:p>
         </w:tc>
@@ -3306,31 +3269,7 @@
         <w:rPr>
           <w:lang w:val="en-IN"/>
         </w:rPr>
-        <w:t>3.</w:t>
-      </w:r>
-      <w:r>
-        <w:rPr>
-          <w:lang w:val="en-IN"/>
-        </w:rPr>
-        <w:t xml:space="preserve">4 </w:t>
-      </w:r>
-      <w:r>
-        <w:rPr>
-          <w:lang w:val="en-IN"/>
-        </w:rPr>
-        <w:t xml:space="preserve"> Use Case </w:t>
-      </w:r>
-      <w:r>
-        <w:rPr>
-          <w:lang w:val="en-IN"/>
-        </w:rPr>
-        <w:t>4</w:t>
-      </w:r>
-      <w:r>
-        <w:rPr>
-          <w:lang w:val="en-IN"/>
-        </w:rPr>
-        <w:t xml:space="preserve">: </w:t>
+        <w:t xml:space="preserve">3.4  Use Case 4: </w:t>
       </w:r>
       <w:r>
         <w:rPr>
@@ -3465,21 +3404,7 @@
               <w:rPr>
                 <w:lang w:val="en-IN"/>
               </w:rPr>
-              <w:t xml:space="preserve">The system determines </w:t>
-            </w:r>
-            <w:proofErr w:type="gramStart"/>
-            <w:r>
-              <w:rPr>
-                <w:lang w:val="en-IN"/>
-              </w:rPr>
-              <w:t>a number of</w:t>
-            </w:r>
-            <w:proofErr w:type="gramEnd"/>
-            <w:r>
-              <w:rPr>
-                <w:lang w:val="en-IN"/>
-              </w:rPr>
-              <w:t xml:space="preserve"> statistics once the game is over, including the total number of move</w:t>
+              <w:t>The system determines a number of statistics once the game is over, including the total number of move</w:t>
             </w:r>
             <w:r>
               <w:rPr>
@@ -3645,19 +3570,7 @@
         <w:rPr>
           <w:lang w:val="en-IN"/>
         </w:rPr>
-        <w:t>3.</w:t>
-      </w:r>
-      <w:r>
-        <w:rPr>
-          <w:lang w:val="en-IN"/>
-        </w:rPr>
-        <w:t>5</w:t>
-      </w:r>
-      <w:r>
-        <w:rPr>
-          <w:lang w:val="en-IN"/>
-        </w:rPr>
-        <w:t xml:space="preserve">  </w:t>
+        <w:t xml:space="preserve">3.5  </w:t>
       </w:r>
       <w:r>
         <w:rPr>
@@ -3884,13 +3797,7 @@
               <w:rPr>
                 <w:lang w:val="en-IN"/>
               </w:rPr>
-              <w:t>The system resets the game state and clears previous game data</w:t>
-            </w:r>
-            <w:r>
-              <w:rPr>
-                <w:lang w:val="en-IN"/>
-              </w:rPr>
-              <w:t xml:space="preserve"> when the user selects to restart the game.</w:t>
+              <w:t>The system resets the game state and clears previous game data when the user selects to restart the game.</w:t>
             </w:r>
           </w:p>
           <w:p>
@@ -3954,19 +3861,7 @@
         <w:rPr>
           <w:lang w:val="en-IN"/>
         </w:rPr>
-        <w:t>3.</w:t>
-      </w:r>
-      <w:r>
-        <w:rPr>
-          <w:lang w:val="en-IN"/>
-        </w:rPr>
-        <w:t xml:space="preserve">6 </w:t>
-      </w:r>
-      <w:r>
-        <w:rPr>
-          <w:lang w:val="en-IN"/>
-        </w:rPr>
-        <w:t xml:space="preserve"> Use Case </w:t>
+        <w:t xml:space="preserve">3.6  Use Case </w:t>
       </w:r>
       <w:r>
         <w:rPr>
@@ -4606,10 +4501,10 @@
       </w:pPr>
       <w:r>
         <w:drawing>
-          <wp:inline distT="0" distB="0" distL="0" distR="0" wp14:anchorId="4F781B7E" wp14:editId="3155EEBF">
-            <wp:extent cx="5943600" cy="5042535"/>
+          <wp:inline distT="0" distB="0" distL="0" distR="0" wp14:anchorId="5F5AF5C7" wp14:editId="562E1CDE">
+            <wp:extent cx="5943600" cy="5147945"/>
             <wp:effectExtent l="0" t="0" r="0" b="0"/>
-            <wp:docPr id="1345365559" name="Picture 1" descr="A diagram of a computer program&#10;&#10;Description automatically generated"/>
+            <wp:docPr id="1807210132" name="Picture 1" descr="A diagram of a computer&#10;&#10;Description automatically generated"/>
             <wp:cNvGraphicFramePr>
               <a:graphicFrameLocks xmlns:a="http://schemas.openxmlformats.org/drawingml/2006/main" noChangeAspect="1"/>
             </wp:cNvGraphicFramePr>
@@ -4617,7 +4512,7 @@
               <a:graphicData uri="http://schemas.openxmlformats.org/drawingml/2006/picture">
                 <pic:pic xmlns:pic="http://schemas.openxmlformats.org/drawingml/2006/picture">
                   <pic:nvPicPr>
-                    <pic:cNvPr id="1345365559" name="Picture 1" descr="A diagram of a computer program&#10;&#10;Description automatically generated"/>
+                    <pic:cNvPr id="1807210132" name="Picture 1" descr="A diagram of a computer&#10;&#10;Description automatically generated"/>
                     <pic:cNvPicPr/>
                   </pic:nvPicPr>
                   <pic:blipFill>
@@ -4629,7 +4524,7 @@
                   <pic:spPr>
                     <a:xfrm>
                       <a:off x="0" y="0"/>
-                      <a:ext cx="5943600" cy="5042535"/>
+                      <a:ext cx="5943600" cy="5147945"/>
                     </a:xfrm>
                     <a:prstGeom prst="rect">
                       <a:avLst/>
@@ -4711,7 +4606,6 @@
         <w:spacing w:line="360" w:lineRule="auto"/>
         <w:ind w:left="720"/>
       </w:pPr>
-      <w:proofErr w:type="spellStart"/>
       <w:r>
         <w:rPr>
           <w:b/>
@@ -4720,7 +4614,6 @@
         </w:rPr>
         <w:t>GameLauncher</w:t>
       </w:r>
-      <w:proofErr w:type="spellEnd"/>
       <w:r>
         <w:rPr>
           <w:b/>
@@ -4748,37 +4641,12 @@
         </w:numPr>
         <w:spacing w:line="360" w:lineRule="auto"/>
       </w:pPr>
-      <w:proofErr w:type="spellStart"/>
       <w:r>
         <w:rPr>
           <w:b/>
           <w:bCs/>
         </w:rPr>
-        <w:t>show_</w:t>
-      </w:r>
-      <w:proofErr w:type="gramStart"/>
-      <w:r>
-        <w:rPr>
-          <w:b/>
-          <w:bCs/>
-        </w:rPr>
-        <w:t>rules</w:t>
-      </w:r>
-      <w:proofErr w:type="spellEnd"/>
-      <w:r>
-        <w:rPr>
-          <w:b/>
-          <w:bCs/>
-        </w:rPr>
-        <w:t>(</w:t>
-      </w:r>
-      <w:proofErr w:type="gramEnd"/>
-      <w:r>
-        <w:rPr>
-          <w:b/>
-          <w:bCs/>
-        </w:rPr>
-        <w:t>)</w:t>
+        <w:t>show_rules()</w:t>
       </w:r>
       <w:r>
         <w:rPr>
@@ -4809,37 +4677,12 @@
         </w:numPr>
         <w:spacing w:line="360" w:lineRule="auto"/>
       </w:pPr>
-      <w:proofErr w:type="spellStart"/>
       <w:r>
         <w:rPr>
           <w:b/>
           <w:bCs/>
         </w:rPr>
-        <w:t>handle_start_button_</w:t>
-      </w:r>
-      <w:proofErr w:type="gramStart"/>
-      <w:r>
-        <w:rPr>
-          <w:b/>
-          <w:bCs/>
-        </w:rPr>
-        <w:t>click</w:t>
-      </w:r>
-      <w:proofErr w:type="spellEnd"/>
-      <w:r>
-        <w:rPr>
-          <w:b/>
-          <w:bCs/>
-        </w:rPr>
-        <w:t>(</w:t>
-      </w:r>
-      <w:proofErr w:type="gramEnd"/>
-      <w:r>
-        <w:rPr>
-          <w:b/>
-          <w:bCs/>
-        </w:rPr>
-        <w:t>value, root):</w:t>
+        <w:t>handle_start_button_click(value, root):</w:t>
       </w:r>
       <w:r>
         <w:t xml:space="preserve"> Function to start the respective game selected by the User from the drop down menu after the user clicks on Start Game.</w:t>
@@ -4854,78 +4697,28 @@
         </w:numPr>
         <w:spacing w:line="360" w:lineRule="auto"/>
       </w:pPr>
-      <w:proofErr w:type="spellStart"/>
       <w:r>
         <w:rPr>
           <w:b/>
           <w:bCs/>
         </w:rPr>
-        <w:t>launch_</w:t>
-      </w:r>
-      <w:proofErr w:type="gramStart"/>
+        <w:t>launch_game():</w:t>
+      </w:r>
+      <w:r>
+        <w:t xml:space="preserve"> Main Function that displays the start menu to the User and makes the relevant function calls to show_rules() and handle_start_button_click() to show the rules and start the game respectively.</w:t>
+      </w:r>
+    </w:p>
+    <w:p>
+      <w:pPr>
+        <w:spacing w:line="360" w:lineRule="auto"/>
+        <w:ind w:left="720"/>
+      </w:pPr>
       <w:r>
         <w:rPr>
           <w:b/>
           <w:bCs/>
         </w:rPr>
-        <w:t>game</w:t>
-      </w:r>
-      <w:proofErr w:type="spellEnd"/>
-      <w:r>
-        <w:rPr>
-          <w:b/>
-          <w:bCs/>
-        </w:rPr>
-        <w:t>(</w:t>
-      </w:r>
-      <w:proofErr w:type="gramEnd"/>
-      <w:r>
-        <w:rPr>
-          <w:b/>
-          <w:bCs/>
-        </w:rPr>
-        <w:t>):</w:t>
-      </w:r>
-      <w:r>
-        <w:t xml:space="preserve"> Main Function that displays the start menu to the User and makes the relevant function calls to </w:t>
-      </w:r>
-      <w:proofErr w:type="spellStart"/>
-      <w:r>
-        <w:t>show_rules</w:t>
-      </w:r>
-      <w:proofErr w:type="spellEnd"/>
-      <w:r>
-        <w:t xml:space="preserve">() and </w:t>
-      </w:r>
-      <w:proofErr w:type="spellStart"/>
-      <w:r>
-        <w:t>handle_start_button_click</w:t>
-      </w:r>
-      <w:proofErr w:type="spellEnd"/>
-      <w:r>
-        <w:t>() to show the rules and start the game respectively.</w:t>
-      </w:r>
-    </w:p>
-    <w:p>
-      <w:pPr>
-        <w:spacing w:line="360" w:lineRule="auto"/>
-        <w:ind w:left="720"/>
-      </w:pPr>
-      <w:proofErr w:type="spellStart"/>
-      <w:r>
-        <w:rPr>
-          <w:b/>
-          <w:bCs/>
-        </w:rPr>
-        <w:t>AbstractGameLauncher</w:t>
-      </w:r>
-      <w:proofErr w:type="spellEnd"/>
-      <w:r>
-        <w:rPr>
-          <w:b/>
-          <w:bCs/>
-        </w:rPr>
-        <w:t>:</w:t>
+        <w:t>AbstractGameLauncher:</w:t>
       </w:r>
       <w:r>
         <w:t xml:space="preserve"> Abstract Class </w:t>
@@ -4946,78 +4739,45 @@
         </w:numPr>
         <w:spacing w:line="360" w:lineRule="auto"/>
       </w:pPr>
-      <w:proofErr w:type="spellStart"/>
       <w:r>
         <w:rPr>
           <w:b/>
           <w:bCs/>
         </w:rPr>
-        <w:t>launch_</w:t>
-      </w:r>
-      <w:proofErr w:type="gramStart"/>
+        <w:t>launch_game():</w:t>
+      </w:r>
+      <w:r>
+        <w:t xml:space="preserve"> Abstract Method to be implemented by Children classes to handle the Logic to launch the game.</w:t>
+      </w:r>
+    </w:p>
+    <w:p>
+      <w:pPr>
+        <w:spacing w:line="360" w:lineRule="auto"/>
+        <w:ind w:left="720"/>
+      </w:pPr>
       <w:r>
         <w:rPr>
           <w:b/>
           <w:bCs/>
         </w:rPr>
-        <w:t>game</w:t>
-      </w:r>
-      <w:proofErr w:type="spellEnd"/>
+        <w:t>WanderingGameKto2</w:t>
+      </w:r>
       <w:r>
         <w:rPr>
           <w:b/>
           <w:bCs/>
         </w:rPr>
-        <w:t>(</w:t>
-      </w:r>
-      <w:proofErr w:type="gramEnd"/>
+        <w:t>Launcher</w:t>
+      </w:r>
       <w:r>
         <w:rPr>
           <w:b/>
           <w:bCs/>
         </w:rPr>
-        <w:t>):</w:t>
-      </w:r>
-      <w:r>
-        <w:t xml:space="preserve"> Abstract Method to be implemented by Children classes to handle the Logic to launch the game.</w:t>
-      </w:r>
-    </w:p>
-    <w:p>
-      <w:pPr>
-        <w:spacing w:line="360" w:lineRule="auto"/>
-        <w:ind w:left="720"/>
-      </w:pPr>
-      <w:r>
-        <w:rPr>
-          <w:b/>
-          <w:bCs/>
-        </w:rPr>
-        <w:t>WanderingGameKto2</w:t>
-      </w:r>
-      <w:r>
-        <w:rPr>
-          <w:b/>
-          <w:bCs/>
-        </w:rPr>
-        <w:t>Launcher</w:t>
-      </w:r>
-      <w:r>
-        <w:rPr>
-          <w:b/>
-          <w:bCs/>
-        </w:rPr>
         <w:t xml:space="preserve">: </w:t>
       </w:r>
       <w:r>
-        <w:t xml:space="preserve">Child Class inheriting the </w:t>
-      </w:r>
-      <w:proofErr w:type="spellStart"/>
-      <w:r>
-        <w:t>AbstractGameLauncher</w:t>
-      </w:r>
-      <w:proofErr w:type="spellEnd"/>
-      <w:r>
-        <w:t xml:space="preserve"> class to launch the Game for K-2 Students.</w:t>
+        <w:t>Child Class inheriting the AbstractGameLauncher class to launch the Game for K-2 Students.</w:t>
       </w:r>
     </w:p>
     <w:p>
@@ -5030,69 +4790,44 @@
         <w:spacing w:line="360" w:lineRule="auto"/>
         <w:jc w:val="both"/>
       </w:pPr>
-      <w:proofErr w:type="spellStart"/>
       <w:r>
         <w:rPr>
           <w:b/>
           <w:bCs/>
         </w:rPr>
-        <w:t>launch_</w:t>
-      </w:r>
-      <w:proofErr w:type="gramStart"/>
+        <w:t xml:space="preserve">launch_game(): </w:t>
+      </w:r>
+      <w:r>
+        <w:t>Method to launch the game for K-2 students.</w:t>
+      </w:r>
+      <w:r>
+        <w:t xml:space="preserve"> </w:t>
+      </w:r>
+    </w:p>
+    <w:p>
+      <w:pPr>
+        <w:spacing w:line="360" w:lineRule="auto"/>
+        <w:ind w:left="720"/>
+      </w:pPr>
       <w:r>
         <w:rPr>
           <w:b/>
           <w:bCs/>
         </w:rPr>
-        <w:t>game</w:t>
-      </w:r>
-      <w:proofErr w:type="spellEnd"/>
+        <w:t>WanderingGame3to5</w:t>
+      </w:r>
       <w:r>
         <w:rPr>
           <w:b/>
           <w:bCs/>
         </w:rPr>
-        <w:t>(</w:t>
-      </w:r>
-      <w:proofErr w:type="gramEnd"/>
+        <w:t>Launcher</w:t>
+      </w:r>
       <w:r>
         <w:rPr>
           <w:b/>
           <w:bCs/>
         </w:rPr>
-        <w:t xml:space="preserve">): </w:t>
-      </w:r>
-      <w:r>
-        <w:t>Method to launch the game for K-2 students.</w:t>
-      </w:r>
-      <w:r>
-        <w:t xml:space="preserve"> </w:t>
-      </w:r>
-    </w:p>
-    <w:p>
-      <w:pPr>
-        <w:spacing w:line="360" w:lineRule="auto"/>
-        <w:ind w:left="720"/>
-      </w:pPr>
-      <w:r>
-        <w:rPr>
-          <w:b/>
-          <w:bCs/>
-        </w:rPr>
-        <w:t>WanderingGame3to5</w:t>
-      </w:r>
-      <w:r>
-        <w:rPr>
-          <w:b/>
-          <w:bCs/>
-        </w:rPr>
-        <w:t>Launcher</w:t>
-      </w:r>
-      <w:r>
-        <w:rPr>
-          <w:b/>
-          <w:bCs/>
-        </w:rPr>
         <w:t xml:space="preserve">: </w:t>
       </w:r>
       <w:r>
@@ -5102,15 +4837,7 @@
         <w:t>i</w:t>
       </w:r>
       <w:r>
-        <w:t xml:space="preserve">ting the </w:t>
-      </w:r>
-      <w:proofErr w:type="spellStart"/>
-      <w:r>
-        <w:t>AbstractGameLauncher</w:t>
-      </w:r>
-      <w:proofErr w:type="spellEnd"/>
-      <w:r>
-        <w:t xml:space="preserve"> class to launch the Game for 3-5 Students.</w:t>
+        <w:t>ting the AbstractGameLauncher class to launch the Game for 3-5 Students.</w:t>
       </w:r>
     </w:p>
     <w:p>
@@ -5122,62 +4849,28 @@
         </w:numPr>
         <w:spacing w:line="360" w:lineRule="auto"/>
       </w:pPr>
-      <w:proofErr w:type="spellStart"/>
       <w:r>
         <w:rPr>
           <w:b/>
           <w:bCs/>
         </w:rPr>
-        <w:t>launch_</w:t>
-      </w:r>
-      <w:proofErr w:type="gramStart"/>
+        <w:t xml:space="preserve">launch_game(): </w:t>
+      </w:r>
+      <w:r>
+        <w:t>Method to launch the game for 3-5 students.</w:t>
+      </w:r>
+    </w:p>
+    <w:p>
+      <w:pPr>
+        <w:spacing w:line="360" w:lineRule="auto"/>
+        <w:ind w:left="720"/>
+      </w:pPr>
       <w:r>
         <w:rPr>
           <w:b/>
           <w:bCs/>
         </w:rPr>
-        <w:t>game</w:t>
-      </w:r>
-      <w:proofErr w:type="spellEnd"/>
-      <w:r>
-        <w:rPr>
-          <w:b/>
-          <w:bCs/>
-        </w:rPr>
-        <w:t>(</w:t>
-      </w:r>
-      <w:proofErr w:type="gramEnd"/>
-      <w:r>
-        <w:rPr>
-          <w:b/>
-          <w:bCs/>
-        </w:rPr>
-        <w:t xml:space="preserve">): </w:t>
-      </w:r>
-      <w:r>
-        <w:t>Method to launch the game for 3-5 students.</w:t>
-      </w:r>
-    </w:p>
-    <w:p>
-      <w:pPr>
-        <w:spacing w:line="360" w:lineRule="auto"/>
-        <w:ind w:left="720"/>
-      </w:pPr>
-      <w:proofErr w:type="spellStart"/>
-      <w:r>
-        <w:rPr>
-          <w:b/>
-          <w:bCs/>
-        </w:rPr>
-        <w:t>AbstractWanderingGame</w:t>
-      </w:r>
-      <w:proofErr w:type="spellEnd"/>
-      <w:r>
-        <w:rPr>
-          <w:b/>
-          <w:bCs/>
-        </w:rPr>
-        <w:t>:</w:t>
+        <w:t>AbstractWanderingGame:</w:t>
       </w:r>
       <w:r>
         <w:t xml:space="preserve"> </w:t>
@@ -5195,37 +4888,12 @@
         </w:numPr>
         <w:spacing w:line="360" w:lineRule="auto"/>
       </w:pPr>
-      <w:proofErr w:type="spellStart"/>
       <w:r>
         <w:rPr>
           <w:b/>
           <w:bCs/>
         </w:rPr>
-        <w:t>create_</w:t>
-      </w:r>
-      <w:proofErr w:type="gramStart"/>
-      <w:r>
-        <w:rPr>
-          <w:b/>
-          <w:bCs/>
-        </w:rPr>
-        <w:t>grid</w:t>
-      </w:r>
-      <w:proofErr w:type="spellEnd"/>
-      <w:r>
-        <w:rPr>
-          <w:b/>
-          <w:bCs/>
-        </w:rPr>
-        <w:t>(</w:t>
-      </w:r>
-      <w:proofErr w:type="gramEnd"/>
-      <w:r>
-        <w:rPr>
-          <w:b/>
-          <w:bCs/>
-        </w:rPr>
-        <w:t>):</w:t>
+        <w:t>create_grid():</w:t>
       </w:r>
       <w:r>
         <w:t xml:space="preserve"> Method to create the Grid on which the players move.</w:t>
@@ -5240,37 +4908,12 @@
         </w:numPr>
         <w:spacing w:line="360" w:lineRule="auto"/>
       </w:pPr>
-      <w:proofErr w:type="spellStart"/>
       <w:r>
         <w:rPr>
           <w:b/>
           <w:bCs/>
         </w:rPr>
-        <w:t>run_</w:t>
-      </w:r>
-      <w:proofErr w:type="gramStart"/>
-      <w:r>
-        <w:rPr>
-          <w:b/>
-          <w:bCs/>
-        </w:rPr>
-        <w:t>game</w:t>
-      </w:r>
-      <w:proofErr w:type="spellEnd"/>
-      <w:r>
-        <w:rPr>
-          <w:b/>
-          <w:bCs/>
-        </w:rPr>
-        <w:t>(</w:t>
-      </w:r>
-      <w:proofErr w:type="gramEnd"/>
-      <w:r>
-        <w:rPr>
-          <w:b/>
-          <w:bCs/>
-        </w:rPr>
-        <w:t>):</w:t>
+        <w:t>run_game():</w:t>
       </w:r>
       <w:r>
         <w:t xml:space="preserve"> Method containing the logic to run the game.</w:t>
@@ -5285,64 +4928,31 @@
         </w:numPr>
         <w:spacing w:line="360" w:lineRule="auto"/>
       </w:pPr>
-      <w:proofErr w:type="spellStart"/>
       <w:r>
         <w:rPr>
           <w:b/>
           <w:bCs/>
         </w:rPr>
-        <w:t>show_</w:t>
-      </w:r>
-      <w:proofErr w:type="gramStart"/>
+        <w:t>show_statistics():</w:t>
+      </w:r>
+      <w:r>
+        <w:t xml:space="preserve"> Method to display the statistics to the Users once the game is completed.</w:t>
+      </w:r>
+    </w:p>
+    <w:p>
+      <w:pPr>
+        <w:spacing w:line="360" w:lineRule="auto"/>
+        <w:ind w:left="720"/>
+      </w:pPr>
       <w:r>
         <w:rPr>
           <w:b/>
           <w:bCs/>
         </w:rPr>
-        <w:t>statistics</w:t>
-      </w:r>
-      <w:proofErr w:type="spellEnd"/>
-      <w:r>
-        <w:rPr>
-          <w:b/>
-          <w:bCs/>
-        </w:rPr>
-        <w:t>(</w:t>
-      </w:r>
-      <w:proofErr w:type="gramEnd"/>
-      <w:r>
-        <w:rPr>
-          <w:b/>
-          <w:bCs/>
-        </w:rPr>
-        <w:t>):</w:t>
-      </w:r>
-      <w:r>
-        <w:t xml:space="preserve"> Method to display the statistics to the Users once the game is completed.</w:t>
-      </w:r>
-    </w:p>
-    <w:p>
-      <w:pPr>
-        <w:spacing w:line="360" w:lineRule="auto"/>
-        <w:ind w:left="720"/>
-      </w:pPr>
-      <w:r>
-        <w:rPr>
-          <w:b/>
-          <w:bCs/>
-        </w:rPr>
         <w:t>WanderingGameKto2:</w:t>
       </w:r>
       <w:r>
-        <w:t xml:space="preserve"> Child Class of </w:t>
-      </w:r>
-      <w:proofErr w:type="spellStart"/>
-      <w:r>
-        <w:t>AbstractWanderingGame</w:t>
-      </w:r>
-      <w:proofErr w:type="spellEnd"/>
-      <w:r>
-        <w:t xml:space="preserve"> </w:t>
+        <w:t xml:space="preserve"> Child Class of AbstractWanderingGame </w:t>
       </w:r>
       <w:r>
         <w:t xml:space="preserve">Class </w:t>
@@ -5363,37 +4973,12 @@
         </w:numPr>
         <w:spacing w:line="360" w:lineRule="auto"/>
       </w:pPr>
-      <w:proofErr w:type="spellStart"/>
       <w:r>
         <w:rPr>
           <w:b/>
           <w:bCs/>
         </w:rPr>
-        <w:t>create_</w:t>
-      </w:r>
-      <w:proofErr w:type="gramStart"/>
-      <w:r>
-        <w:rPr>
-          <w:b/>
-          <w:bCs/>
-        </w:rPr>
-        <w:t>grid</w:t>
-      </w:r>
-      <w:proofErr w:type="spellEnd"/>
-      <w:r>
-        <w:rPr>
-          <w:b/>
-          <w:bCs/>
-        </w:rPr>
-        <w:t>(</w:t>
-      </w:r>
-      <w:proofErr w:type="gramEnd"/>
-      <w:r>
-        <w:rPr>
-          <w:b/>
-          <w:bCs/>
-        </w:rPr>
-        <w:t>):</w:t>
+        <w:t>create_grid():</w:t>
       </w:r>
       <w:r>
         <w:t xml:space="preserve"> Method to create the Square Grid on which the players move.</w:t>
@@ -5408,37 +4993,12 @@
         </w:numPr>
         <w:spacing w:line="360" w:lineRule="auto"/>
       </w:pPr>
-      <w:proofErr w:type="spellStart"/>
       <w:r>
         <w:rPr>
           <w:b/>
           <w:bCs/>
         </w:rPr>
-        <w:t>run_</w:t>
-      </w:r>
-      <w:proofErr w:type="gramStart"/>
-      <w:r>
-        <w:rPr>
-          <w:b/>
-          <w:bCs/>
-        </w:rPr>
-        <w:t>game</w:t>
-      </w:r>
-      <w:proofErr w:type="spellEnd"/>
-      <w:r>
-        <w:rPr>
-          <w:b/>
-          <w:bCs/>
-        </w:rPr>
-        <w:t>(</w:t>
-      </w:r>
-      <w:proofErr w:type="gramEnd"/>
-      <w:r>
-        <w:rPr>
-          <w:b/>
-          <w:bCs/>
-        </w:rPr>
-        <w:t>):</w:t>
+        <w:t>run_game():</w:t>
       </w:r>
       <w:r>
         <w:t xml:space="preserve"> Method containing the logic to ru</w:t>
@@ -5456,37 +5016,12 @@
         </w:numPr>
         <w:spacing w:line="360" w:lineRule="auto"/>
       </w:pPr>
-      <w:proofErr w:type="spellStart"/>
       <w:r>
         <w:rPr>
           <w:b/>
           <w:bCs/>
         </w:rPr>
-        <w:t>show_</w:t>
-      </w:r>
-      <w:proofErr w:type="gramStart"/>
-      <w:r>
-        <w:rPr>
-          <w:b/>
-          <w:bCs/>
-        </w:rPr>
-        <w:t>statistics</w:t>
-      </w:r>
-      <w:proofErr w:type="spellEnd"/>
-      <w:r>
-        <w:rPr>
-          <w:b/>
-          <w:bCs/>
-        </w:rPr>
-        <w:t>(</w:t>
-      </w:r>
-      <w:proofErr w:type="gramEnd"/>
-      <w:r>
-        <w:rPr>
-          <w:b/>
-          <w:bCs/>
-        </w:rPr>
-        <w:t>):</w:t>
+        <w:t>show_statistics():</w:t>
       </w:r>
       <w:r>
         <w:t xml:space="preserve"> Method to display the statistics to the Users once the game is completed.</w:t>
@@ -5501,37 +5036,12 @@
         </w:numPr>
         <w:spacing w:line="360" w:lineRule="auto"/>
       </w:pPr>
-      <w:proofErr w:type="spellStart"/>
       <w:r>
         <w:rPr>
           <w:b/>
           <w:bCs/>
         </w:rPr>
-        <w:t>check_if_</w:t>
-      </w:r>
-      <w:proofErr w:type="gramStart"/>
-      <w:r>
-        <w:rPr>
-          <w:b/>
-          <w:bCs/>
-        </w:rPr>
-        <w:t>together</w:t>
-      </w:r>
-      <w:proofErr w:type="spellEnd"/>
-      <w:r>
-        <w:rPr>
-          <w:b/>
-          <w:bCs/>
-        </w:rPr>
-        <w:t>(</w:t>
-      </w:r>
-      <w:proofErr w:type="gramEnd"/>
-      <w:r>
-        <w:rPr>
-          <w:b/>
-          <w:bCs/>
-        </w:rPr>
-        <w:t>):</w:t>
+        <w:t>check_if_together():</w:t>
       </w:r>
       <w:r>
         <w:t xml:space="preserve"> Method to check if players have met on the grid.</w:t>
@@ -5546,37 +5056,12 @@
         </w:numPr>
         <w:spacing w:line="360" w:lineRule="auto"/>
       </w:pPr>
-      <w:proofErr w:type="spellStart"/>
       <w:r>
         <w:rPr>
           <w:b/>
           <w:bCs/>
         </w:rPr>
-        <w:t>move_</w:t>
-      </w:r>
-      <w:proofErr w:type="gramStart"/>
-      <w:r>
-        <w:rPr>
-          <w:b/>
-          <w:bCs/>
-        </w:rPr>
-        <w:t>players</w:t>
-      </w:r>
-      <w:proofErr w:type="spellEnd"/>
-      <w:r>
-        <w:rPr>
-          <w:b/>
-          <w:bCs/>
-        </w:rPr>
-        <w:t>(</w:t>
-      </w:r>
-      <w:proofErr w:type="gramEnd"/>
-      <w:r>
-        <w:rPr>
-          <w:b/>
-          <w:bCs/>
-        </w:rPr>
-        <w:t>):</w:t>
+        <w:t>move_players():</w:t>
       </w:r>
       <w:r>
         <w:t xml:space="preserve"> Method to handle the logic of moving players randomly on the grid.</w:t>
@@ -5591,70 +5076,29 @@
         </w:numPr>
         <w:spacing w:line="360" w:lineRule="auto"/>
       </w:pPr>
-      <w:proofErr w:type="spellStart"/>
       <w:r>
         <w:rPr>
           <w:b/>
           <w:bCs/>
         </w:rPr>
-        <w:t>announce_</w:t>
-      </w:r>
-      <w:proofErr w:type="gramStart"/>
+        <w:t>announce_success():</w:t>
+      </w:r>
+      <w:r>
+        <w:t xml:space="preserve"> Method to announcing the Success Message that players have met along with the statistics of the game to it’s Users.</w:t>
+      </w:r>
+    </w:p>
+    <w:p>
+      <w:pPr>
+        <w:spacing w:line="360" w:lineRule="auto"/>
+        <w:ind w:left="720"/>
+        <w:rPr>
+          <w:lang w:val="en-IN"/>
+        </w:rPr>
+      </w:pPr>
       <w:r>
         <w:rPr>
           <w:b/>
           <w:bCs/>
-        </w:rPr>
-        <w:t>success</w:t>
-      </w:r>
-      <w:proofErr w:type="spellEnd"/>
-      <w:r>
-        <w:rPr>
-          <w:b/>
-          <w:bCs/>
-        </w:rPr>
-        <w:t>(</w:t>
-      </w:r>
-      <w:proofErr w:type="gramEnd"/>
-      <w:r>
-        <w:rPr>
-          <w:b/>
-          <w:bCs/>
-        </w:rPr>
-        <w:t>):</w:t>
-      </w:r>
-      <w:r>
-        <w:t xml:space="preserve"> Method to </w:t>
-      </w:r>
-      <w:proofErr w:type="gramStart"/>
-      <w:r>
-        <w:t>announcing</w:t>
-      </w:r>
-      <w:proofErr w:type="gramEnd"/>
-      <w:r>
-        <w:t xml:space="preserve"> the Success Message that players have met along with the statistics of the game to </w:t>
-      </w:r>
-      <w:proofErr w:type="spellStart"/>
-      <w:r>
-        <w:t>it’s</w:t>
-      </w:r>
-      <w:proofErr w:type="spellEnd"/>
-      <w:r>
-        <w:t xml:space="preserve"> Users.</w:t>
-      </w:r>
-    </w:p>
-    <w:p>
-      <w:pPr>
-        <w:spacing w:line="360" w:lineRule="auto"/>
-        <w:ind w:left="720"/>
-        <w:rPr>
-          <w:lang w:val="en-IN"/>
-        </w:rPr>
-      </w:pPr>
-      <w:r>
-        <w:rPr>
-          <w:b/>
-          <w:bCs/>
           <w:lang w:val="en-IN"/>
         </w:rPr>
         <w:t>WanderingGame3to5:</w:t>
@@ -5663,21 +5107,7 @@
         <w:rPr>
           <w:lang w:val="en-IN"/>
         </w:rPr>
-        <w:t xml:space="preserve"> Child Class of </w:t>
-      </w:r>
-      <w:proofErr w:type="spellStart"/>
-      <w:r>
-        <w:rPr>
-          <w:lang w:val="en-IN"/>
-        </w:rPr>
-        <w:t>AbstractWanderingGame</w:t>
-      </w:r>
-      <w:proofErr w:type="spellEnd"/>
-      <w:r>
-        <w:rPr>
-          <w:lang w:val="en-IN"/>
-        </w:rPr>
-        <w:t xml:space="preserve"> class to run the game for 3-5 Students.</w:t>
+        <w:t xml:space="preserve"> Child Class of AbstractWanderingGame class to run the game for 3-5 Students.</w:t>
       </w:r>
     </w:p>
     <w:p>
@@ -5692,7 +5122,6 @@
           <w:lang w:val="en-IN"/>
         </w:rPr>
       </w:pPr>
-      <w:proofErr w:type="spellStart"/>
       <w:r>
         <w:rPr>
           <w:b/>
@@ -5707,16 +5136,7 @@
           <w:bCs/>
           <w:lang w:val="en-IN"/>
         </w:rPr>
-        <w:t>reate_grid</w:t>
-      </w:r>
-      <w:proofErr w:type="spellEnd"/>
-      <w:r>
-        <w:rPr>
-          <w:b/>
-          <w:bCs/>
-          <w:lang w:val="en-IN"/>
-        </w:rPr>
-        <w:t>():</w:t>
+        <w:t>reate_grid():</w:t>
       </w:r>
       <w:r>
         <w:rPr>
@@ -5737,7 +5157,6 @@
           <w:lang w:val="en-IN"/>
         </w:rPr>
       </w:pPr>
-      <w:proofErr w:type="spellStart"/>
       <w:r>
         <w:rPr>
           <w:b/>
@@ -5752,16 +5171,7 @@
           <w:bCs/>
           <w:lang w:val="en-IN"/>
         </w:rPr>
-        <w:t>un_game</w:t>
-      </w:r>
-      <w:proofErr w:type="spellEnd"/>
-      <w:r>
-        <w:rPr>
-          <w:b/>
-          <w:bCs/>
-          <w:lang w:val="en-IN"/>
-        </w:rPr>
-        <w:t>():</w:t>
+        <w:t>un_game():</w:t>
       </w:r>
       <w:r>
         <w:rPr>
@@ -5782,7 +5192,6 @@
           <w:lang w:val="en-IN"/>
         </w:rPr>
       </w:pPr>
-      <w:proofErr w:type="spellStart"/>
       <w:r>
         <w:rPr>
           <w:b/>
@@ -5805,16 +5214,7 @@
           <w:bCs/>
           <w:lang w:val="en-IN"/>
         </w:rPr>
-        <w:t>ics</w:t>
-      </w:r>
-      <w:proofErr w:type="spellEnd"/>
-      <w:r>
-        <w:rPr>
-          <w:b/>
-          <w:bCs/>
-          <w:lang w:val="en-IN"/>
-        </w:rPr>
-        <w:t>():</w:t>
+        <w:t>ics():</w:t>
       </w:r>
       <w:r>
         <w:rPr>
@@ -5835,7 +5235,6 @@
           <w:lang w:val="en-IN"/>
         </w:rPr>
       </w:pPr>
-      <w:proofErr w:type="spellStart"/>
       <w:r>
         <w:rPr>
           <w:b/>
@@ -5850,16 +5249,7 @@
           <w:bCs/>
           <w:lang w:val="en-IN"/>
         </w:rPr>
-        <w:t>heck_if_together</w:t>
-      </w:r>
-      <w:proofErr w:type="spellEnd"/>
-      <w:r>
-        <w:rPr>
-          <w:b/>
-          <w:bCs/>
-          <w:lang w:val="en-IN"/>
-        </w:rPr>
-        <w:t>():</w:t>
+        <w:t>heck_if_together():</w:t>
       </w:r>
       <w:r>
         <w:rPr>
@@ -5880,7 +5270,6 @@
           <w:lang w:val="en-IN"/>
         </w:rPr>
       </w:pPr>
-      <w:proofErr w:type="spellStart"/>
       <w:r>
         <w:rPr>
           <w:b/>
@@ -5895,16 +5284,7 @@
           <w:bCs/>
           <w:lang w:val="en-IN"/>
         </w:rPr>
-        <w:t>ove_players</w:t>
-      </w:r>
-      <w:proofErr w:type="spellEnd"/>
-      <w:r>
-        <w:rPr>
-          <w:b/>
-          <w:bCs/>
-          <w:lang w:val="en-IN"/>
-        </w:rPr>
-        <w:t>():</w:t>
+        <w:t>ove_players():</w:t>
       </w:r>
       <w:r>
         <w:rPr>
@@ -5925,7 +5305,6 @@
           <w:lang w:val="en-IN"/>
         </w:rPr>
       </w:pPr>
-      <w:proofErr w:type="spellStart"/>
       <w:r>
         <w:rPr>
           <w:b/>
@@ -5940,16 +5319,7 @@
           <w:bCs/>
           <w:lang w:val="en-IN"/>
         </w:rPr>
-        <w:t>pdate_statistics</w:t>
-      </w:r>
-      <w:proofErr w:type="spellEnd"/>
-      <w:r>
-        <w:rPr>
-          <w:b/>
-          <w:bCs/>
-          <w:lang w:val="en-IN"/>
-        </w:rPr>
-        <w:t>():</w:t>
+        <w:t>pdate_statistics():</w:t>
       </w:r>
       <w:r>
         <w:rPr>
@@ -5976,7 +5346,6 @@
           <w:lang w:val="en-IN"/>
         </w:rPr>
       </w:pPr>
-      <w:proofErr w:type="spellStart"/>
       <w:r>
         <w:rPr>
           <w:b/>
@@ -5991,16 +5360,7 @@
           <w:bCs/>
           <w:lang w:val="en-IN"/>
         </w:rPr>
-        <w:t>eset_game</w:t>
-      </w:r>
-      <w:proofErr w:type="spellEnd"/>
-      <w:r>
-        <w:rPr>
-          <w:b/>
-          <w:bCs/>
-          <w:lang w:val="en-IN"/>
-        </w:rPr>
-        <w:t>():</w:t>
+        <w:t>eset_game():</w:t>
       </w:r>
       <w:r>
         <w:rPr>
@@ -6018,21 +5378,7 @@
         <w:rPr>
           <w:lang w:val="en-IN"/>
         </w:rPr>
-        <w:t xml:space="preserve"> so that it can be </w:t>
-      </w:r>
-      <w:proofErr w:type="gramStart"/>
-      <w:r>
-        <w:rPr>
-          <w:lang w:val="en-IN"/>
-        </w:rPr>
-        <w:t>replayed</w:t>
-      </w:r>
-      <w:proofErr w:type="gramEnd"/>
-      <w:r>
-        <w:rPr>
-          <w:lang w:val="en-IN"/>
-        </w:rPr>
-        <w:t xml:space="preserve"> or a new game is started.</w:t>
+        <w:t xml:space="preserve"> so that it can be replayed or a new game is started.</w:t>
       </w:r>
     </w:p>
     <w:p>
@@ -6047,7 +5393,6 @@
           <w:lang w:val="en-IN"/>
         </w:rPr>
       </w:pPr>
-      <w:proofErr w:type="spellStart"/>
       <w:r>
         <w:rPr>
           <w:b/>
@@ -6062,16 +5407,7 @@
           <w:bCs/>
           <w:lang w:val="en-IN"/>
         </w:rPr>
-        <w:t>lose_game</w:t>
-      </w:r>
-      <w:proofErr w:type="spellEnd"/>
-      <w:r>
-        <w:rPr>
-          <w:b/>
-          <w:bCs/>
-          <w:lang w:val="en-IN"/>
-        </w:rPr>
-        <w:t>():</w:t>
+        <w:t>lose_game():</w:t>
       </w:r>
       <w:r>
         <w:rPr>
@@ -6098,7 +5434,6 @@
           <w:lang w:val="en-IN"/>
         </w:rPr>
       </w:pPr>
-      <w:proofErr w:type="spellStart"/>
       <w:r>
         <w:rPr>
           <w:b/>
@@ -6113,16 +5448,7 @@
           <w:bCs/>
           <w:lang w:val="en-IN"/>
         </w:rPr>
-        <w:t>eplay_game</w:t>
-      </w:r>
-      <w:proofErr w:type="spellEnd"/>
-      <w:r>
-        <w:rPr>
-          <w:b/>
-          <w:bCs/>
-          <w:lang w:val="en-IN"/>
-        </w:rPr>
-        <w:t>():</w:t>
+        <w:t>eplay_game():</w:t>
       </w:r>
       <w:r>
         <w:rPr>
@@ -6149,7 +5475,6 @@
           <w:lang w:val="en-IN"/>
         </w:rPr>
       </w:pPr>
-      <w:proofErr w:type="spellStart"/>
       <w:r>
         <w:rPr>
           <w:b/>
@@ -6164,16 +5489,7 @@
           <w:bCs/>
           <w:lang w:val="en-IN"/>
         </w:rPr>
-        <w:t>tart_new_game</w:t>
-      </w:r>
-      <w:proofErr w:type="spellEnd"/>
-      <w:r>
-        <w:rPr>
-          <w:b/>
-          <w:bCs/>
-          <w:lang w:val="en-IN"/>
-        </w:rPr>
-        <w:t>():</w:t>
+        <w:t>tart_new_game():</w:t>
       </w:r>
       <w:r>
         <w:rPr>
@@ -6229,23 +5545,13 @@
           <w:lang w:val="en-IN"/>
         </w:rPr>
       </w:pPr>
-      <w:proofErr w:type="spellStart"/>
       <w:r>
         <w:rPr>
           <w:b/>
           <w:bCs/>
           <w:lang w:val="en-IN"/>
         </w:rPr>
-        <w:t>create_avatar</w:t>
-      </w:r>
-      <w:proofErr w:type="spellEnd"/>
-      <w:r>
-        <w:rPr>
-          <w:b/>
-          <w:bCs/>
-          <w:lang w:val="en-IN"/>
-        </w:rPr>
-        <w:t>():</w:t>
+        <w:t>create_avatar():</w:t>
       </w:r>
       <w:r>
         <w:rPr>
@@ -6266,23 +5572,13 @@
           <w:lang w:val="en-IN"/>
         </w:rPr>
       </w:pPr>
-      <w:proofErr w:type="spellStart"/>
       <w:r>
         <w:rPr>
           <w:b/>
           <w:bCs/>
           <w:lang w:val="en-IN"/>
         </w:rPr>
-        <w:t>get_valid_moves</w:t>
-      </w:r>
-      <w:proofErr w:type="spellEnd"/>
-      <w:r>
-        <w:rPr>
-          <w:b/>
-          <w:bCs/>
-          <w:lang w:val="en-IN"/>
-        </w:rPr>
-        <w:t>():</w:t>
+        <w:t>get_valid_moves():</w:t>
       </w:r>
       <w:r>
         <w:rPr>
@@ -6330,23 +5626,13 @@
           <w:lang w:val="en-IN"/>
         </w:rPr>
       </w:pPr>
-      <w:proofErr w:type="spellStart"/>
       <w:r>
         <w:rPr>
           <w:b/>
           <w:bCs/>
           <w:lang w:val="en-IN"/>
         </w:rPr>
-        <w:t>get_position</w:t>
-      </w:r>
-      <w:proofErr w:type="spellEnd"/>
-      <w:r>
-        <w:rPr>
-          <w:b/>
-          <w:bCs/>
-          <w:lang w:val="en-IN"/>
-        </w:rPr>
-        <w:t>():</w:t>
+        <w:t>get_position():</w:t>
       </w:r>
       <w:r>
         <w:rPr>
@@ -6455,6 +5741,7 @@
       </w:pPr>
       <w:r>
         <w:rPr>
+          <w:noProof/>
           <w:lang w:val="en-IN"/>
         </w:rPr>
         <w:drawing>
@@ -6621,27 +5908,13 @@
         <w:rPr>
           <w:lang w:val="en-IN"/>
         </w:rPr>
-        <w:t xml:space="preserve">When the user launches the game, they </w:t>
-      </w:r>
-      <w:proofErr w:type="gramStart"/>
-      <w:r>
-        <w:rPr>
-          <w:lang w:val="en-IN"/>
-        </w:rPr>
-        <w:t>have</w:t>
-      </w:r>
-      <w:r>
-        <w:rPr>
-          <w:lang w:val="en-IN"/>
-        </w:rPr>
-        <w:t xml:space="preserve"> to</w:t>
-      </w:r>
-      <w:proofErr w:type="gramEnd"/>
-      <w:r>
-        <w:rPr>
-          <w:lang w:val="en-IN"/>
-        </w:rPr>
-        <w:t xml:space="preserve"> make a choice between the K-2 or the 3-5 level. If the K-2 level is chosen</w:t>
+        <w:t>When the user launches the game, they have</w:t>
+      </w:r>
+      <w:r>
+        <w:rPr>
+          <w:lang w:val="en-IN"/>
+        </w:rPr>
+        <w:t xml:space="preserve"> to make a choice between the K-2 or the 3-5 level. If the K-2 level is chosen</w:t>
       </w:r>
       <w:r>
         <w:rPr>
@@ -6677,21 +5950,7 @@
         <w:rPr>
           <w:lang w:val="en-IN"/>
         </w:rPr>
-        <w:t xml:space="preserve"> </w:t>
-      </w:r>
-      <w:proofErr w:type="gramStart"/>
-      <w:r>
-        <w:rPr>
-          <w:lang w:val="en-IN"/>
-        </w:rPr>
-        <w:t>has to</w:t>
-      </w:r>
-      <w:proofErr w:type="gramEnd"/>
-      <w:r>
-        <w:rPr>
-          <w:lang w:val="en-IN"/>
-        </w:rPr>
-        <w:t xml:space="preserve"> configure the game settings, such as the grid size and the coordinates of the players.</w:t>
+        <w:t xml:space="preserve"> has to configure the game settings, such as the grid size and the coordinates of the players.</w:t>
       </w:r>
     </w:p>
     <w:p>
@@ -6724,41 +5983,13 @@
         <w:rPr>
           <w:lang w:val="en-IN"/>
         </w:rPr>
-        <w:t xml:space="preserve"> the grid is initialized and the players are set at the respective </w:t>
-      </w:r>
-      <w:proofErr w:type="gramStart"/>
-      <w:r>
-        <w:rPr>
-          <w:lang w:val="en-IN"/>
-        </w:rPr>
-        <w:t>locations</w:t>
-      </w:r>
-      <w:proofErr w:type="gramEnd"/>
-      <w:r>
-        <w:rPr>
-          <w:lang w:val="en-IN"/>
-        </w:rPr>
-        <w:t xml:space="preserve"> and they </w:t>
-      </w:r>
-      <w:r>
-        <w:rPr>
-          <w:lang w:val="en-IN"/>
-        </w:rPr>
-        <w:t xml:space="preserve">start moving randomly till they all meet. If there are more than two players, when two players, they </w:t>
-      </w:r>
-      <w:proofErr w:type="gramStart"/>
-      <w:r>
-        <w:rPr>
-          <w:lang w:val="en-IN"/>
-        </w:rPr>
-        <w:t>merge together</w:t>
-      </w:r>
-      <w:proofErr w:type="gramEnd"/>
-      <w:r>
-        <w:rPr>
-          <w:lang w:val="en-IN"/>
-        </w:rPr>
-        <w:t xml:space="preserve"> and start moving as if they were a Single Player.</w:t>
+        <w:t xml:space="preserve"> the grid is initialized and the players are set at the respective locations and they </w:t>
+      </w:r>
+      <w:r>
+        <w:rPr>
+          <w:lang w:val="en-IN"/>
+        </w:rPr>
+        <w:t>start moving randomly till they all meet. If there are more than two players, when two players, they merge together and start moving as if they were a Single Player.</w:t>
       </w:r>
     </w:p>
     <w:p>
@@ -6834,6 +6065,7 @@
       </w:pPr>
       <w:r>
         <w:rPr>
+          <w:noProof/>
           <w:lang w:val="en-IN"/>
         </w:rPr>
         <w:drawing>
@@ -6980,21 +6212,7 @@
         <w:rPr>
           <w:lang w:val="en-IN"/>
         </w:rPr>
-        <w:t xml:space="preserve">For Installing the Wandering in the Woods game, from the </w:t>
-      </w:r>
-      <w:proofErr w:type="spellStart"/>
-      <w:r>
-        <w:rPr>
-          <w:lang w:val="en-IN"/>
-        </w:rPr>
-        <w:t>Github</w:t>
-      </w:r>
-      <w:proofErr w:type="spellEnd"/>
-      <w:r>
-        <w:rPr>
-          <w:lang w:val="en-IN"/>
-        </w:rPr>
-        <w:t xml:space="preserve"> repository provided</w:t>
+        <w:t>For Installing the Wandering in the Woods game, from the Github repository provided</w:t>
       </w:r>
       <w:r>
         <w:rPr>
@@ -7072,135 +6290,25 @@
         <w:rPr>
           <w:lang w:val="en-IN"/>
         </w:rPr>
-        <w:t xml:space="preserve"> In case if you get any pop up from Windows defender or any other Anti-virus issuing a Warning, ignore it the file has no harmful content to affect your device.</w:t>
-      </w:r>
-    </w:p>
-    <w:p>
-      <w:pPr>
-        <w:pStyle w:val="Heading2"/>
-        <w:spacing w:line="360" w:lineRule="auto"/>
-        <w:rPr>
-          <w:lang w:val="en-IN"/>
-        </w:rPr>
-      </w:pPr>
-      <w:r>
-        <w:rPr>
-          <w:lang w:val="en-IN"/>
-        </w:rPr>
-        <w:tab/>
-      </w:r>
-      <w:bookmarkStart w:id="20" w:name="_Toc174631298"/>
-      <w:r>
-        <w:rPr>
-          <w:lang w:val="en-IN"/>
-        </w:rPr>
-        <w:t>6.2  Getting Started</w:t>
-      </w:r>
-      <w:bookmarkEnd w:id="20"/>
-    </w:p>
-    <w:p>
-      <w:pPr>
-        <w:spacing w:line="360" w:lineRule="auto"/>
-        <w:ind w:left="720" w:firstLine="720"/>
-        <w:rPr>
-          <w:lang w:val="en-IN"/>
-        </w:rPr>
-      </w:pPr>
-      <w:r>
-        <w:rPr>
-          <w:lang w:val="en-IN"/>
-        </w:rPr>
-        <w:t xml:space="preserve">Once the game </w:t>
-      </w:r>
-      <w:r>
-        <w:rPr>
-          <w:lang w:val="en-IN"/>
-        </w:rPr>
-        <w:t>is launched, you will see the Start Menu as shown in the</w:t>
-      </w:r>
-      <w:r>
-        <w:rPr>
-          <w:lang w:val="en-IN"/>
-        </w:rPr>
-        <w:t xml:space="preserve"> Figure 6</w:t>
-      </w:r>
-      <w:r>
-        <w:rPr>
-          <w:lang w:val="en-IN"/>
-        </w:rPr>
-        <w:t xml:space="preserve"> below, with the options to select the Game Level.</w:t>
-      </w:r>
-      <w:r>
-        <w:rPr>
-          <w:lang w:val="en-IN"/>
-        </w:rPr>
-        <w:t xml:space="preserve"> The Dropdown helps the players select the game level.</w:t>
-      </w:r>
-      <w:r>
-        <w:rPr>
-          <w:lang w:val="en-IN"/>
-        </w:rPr>
-        <w:t xml:space="preserve"> K-2 represents the First Level and is for the students from Kinderga</w:t>
-      </w:r>
-      <w:r>
-        <w:rPr>
-          <w:lang w:val="en-IN"/>
-        </w:rPr>
-        <w:t xml:space="preserve">rten to </w:t>
-      </w:r>
-      <w:r>
-        <w:rPr>
-          <w:lang w:val="en-IN"/>
-        </w:rPr>
-        <w:t xml:space="preserve">Grade </w:t>
-      </w:r>
-      <w:r>
-        <w:rPr>
-          <w:lang w:val="en-IN"/>
-        </w:rPr>
-        <w:t xml:space="preserve">2. 3-5 represents the Second Level and is for the students from </w:t>
-      </w:r>
-      <w:r>
-        <w:rPr>
-          <w:lang w:val="en-IN"/>
-        </w:rPr>
-        <w:t xml:space="preserve">Grade </w:t>
-      </w:r>
-      <w:r>
-        <w:rPr>
-          <w:lang w:val="en-IN"/>
-        </w:rPr>
-        <w:t>3 to 5.</w:t>
-      </w:r>
-      <w:r>
-        <w:rPr>
-          <w:lang w:val="en-IN"/>
-        </w:rPr>
-        <w:t xml:space="preserve"> The User can</w:t>
-      </w:r>
-      <w:r>
-        <w:rPr>
-          <w:lang w:val="en-IN"/>
-        </w:rPr>
-        <w:t xml:space="preserve"> also get to know about the rules of the game when they click on the ‘</w:t>
-      </w:r>
-      <w:r>
-        <w:rPr>
-          <w:lang w:val="en-IN"/>
-        </w:rPr>
-        <w:t>Click here to view game rules’</w:t>
-      </w:r>
-      <w:r>
-        <w:rPr>
-          <w:lang w:val="en-IN"/>
-        </w:rPr>
-        <w:t xml:space="preserve"> </w:t>
-      </w:r>
-      <w:r>
-        <w:rPr>
-          <w:lang w:val="en-IN"/>
-        </w:rPr>
-        <w:t>as shown in Figure 7 below.</w:t>
+        <w:t xml:space="preserve"> In case if you get any pop up from Windows defender or any other Anti-virus issuing a Warning</w:t>
+      </w:r>
+      <w:r>
+        <w:rPr>
+          <w:lang w:val="en-IN"/>
+        </w:rPr>
+        <w:t xml:space="preserve"> as shown in Figure 6</w:t>
+      </w:r>
+      <w:r>
+        <w:rPr>
+          <w:lang w:val="en-IN"/>
+        </w:rPr>
+        <w:t>, ignore it the file has no harmful content to affect your device</w:t>
+      </w:r>
+      <w:r>
+        <w:rPr>
+          <w:lang w:val="en-IN"/>
+        </w:rPr>
+        <w:t>, so click on the button: ‘Run anyway’.</w:t>
       </w:r>
     </w:p>
     <w:p>
@@ -7210,11 +6318,14 @@
         <w:jc w:val="center"/>
       </w:pPr>
       <w:r>
+        <w:rPr>
+          <w:lang w:val="en-IN"/>
+        </w:rPr>
         <w:drawing>
-          <wp:inline distT="0" distB="0" distL="0" distR="0" wp14:anchorId="368DC725" wp14:editId="24A4BB7B">
-            <wp:extent cx="2438740" cy="2705478"/>
+          <wp:inline distT="0" distB="0" distL="0" distR="0" wp14:anchorId="6E385527" wp14:editId="45162328">
+            <wp:extent cx="4642757" cy="4309927"/>
             <wp:effectExtent l="0" t="0" r="0" b="0"/>
-            <wp:docPr id="1274916168" name="Picture 1" descr="A screenshot of a computer&#10;&#10;Description automatically generated"/>
+            <wp:docPr id="241881158" name="Picture 1" descr="A screenshot of a computer error&#10;&#10;Description automatically generated"/>
             <wp:cNvGraphicFramePr>
               <a:graphicFrameLocks xmlns:a="http://schemas.openxmlformats.org/drawingml/2006/main" noChangeAspect="1"/>
             </wp:cNvGraphicFramePr>
@@ -7222,7 +6333,7 @@
               <a:graphicData uri="http://schemas.openxmlformats.org/drawingml/2006/picture">
                 <pic:pic xmlns:pic="http://schemas.openxmlformats.org/drawingml/2006/picture">
                   <pic:nvPicPr>
-                    <pic:cNvPr id="1274916168" name="Picture 1" descr="A screenshot of a computer&#10;&#10;Description automatically generated"/>
+                    <pic:cNvPr id="241881158" name="Picture 1" descr="A screenshot of a computer error&#10;&#10;Description automatically generated"/>
                     <pic:cNvPicPr/>
                   </pic:nvPicPr>
                   <pic:blipFill>
@@ -7234,7 +6345,7 @@
                   <pic:spPr>
                     <a:xfrm>
                       <a:off x="0" y="0"/>
-                      <a:ext cx="2438740" cy="2705478"/>
+                      <a:ext cx="4654813" cy="4321118"/>
                     </a:xfrm>
                     <a:prstGeom prst="rect">
                       <a:avLst/>
@@ -7253,6 +6364,7 @@
         <w:jc w:val="center"/>
         <w:rPr>
           <w:color w:val="000000" w:themeColor="text1"/>
+          <w:lang w:val="en-IN"/>
         </w:rPr>
       </w:pPr>
       <w:r>
@@ -7266,6 +6378,259 @@
           <w:color w:val="000000" w:themeColor="text1"/>
         </w:rPr>
         <w:t>6</w:t>
+      </w:r>
+      <w:r>
+        <w:rPr>
+          <w:color w:val="000000" w:themeColor="text1"/>
+        </w:rPr>
+        <w:t>: Warning issued by Windows Defender when running the game for the first time</w:t>
+      </w:r>
+    </w:p>
+    <w:p>
+      <w:pPr>
+        <w:pStyle w:val="Heading2"/>
+        <w:spacing w:line="360" w:lineRule="auto"/>
+        <w:rPr>
+          <w:lang w:val="en-IN"/>
+        </w:rPr>
+      </w:pPr>
+      <w:r>
+        <w:rPr>
+          <w:lang w:val="en-IN"/>
+        </w:rPr>
+        <w:tab/>
+      </w:r>
+      <w:bookmarkStart w:id="20" w:name="_Toc174631298"/>
+      <w:r>
+        <w:rPr>
+          <w:lang w:val="en-IN"/>
+        </w:rPr>
+        <w:t>6.2  Getting Started</w:t>
+      </w:r>
+      <w:bookmarkEnd w:id="20"/>
+    </w:p>
+    <w:p>
+      <w:pPr>
+        <w:spacing w:line="360" w:lineRule="auto"/>
+        <w:ind w:left="720" w:firstLine="720"/>
+        <w:rPr>
+          <w:lang w:val="en-IN"/>
+        </w:rPr>
+      </w:pPr>
+      <w:r>
+        <w:rPr>
+          <w:lang w:val="en-IN"/>
+        </w:rPr>
+        <w:t xml:space="preserve">Once the game </w:t>
+      </w:r>
+      <w:r>
+        <w:rPr>
+          <w:lang w:val="en-IN"/>
+        </w:rPr>
+        <w:t>is launched, you will see the Start Menu as shown in the</w:t>
+      </w:r>
+      <w:r>
+        <w:rPr>
+          <w:lang w:val="en-IN"/>
+        </w:rPr>
+        <w:t xml:space="preserve"> Figure </w:t>
+      </w:r>
+      <w:r>
+        <w:rPr>
+          <w:lang w:val="en-IN"/>
+        </w:rPr>
+        <w:t>7</w:t>
+      </w:r>
+      <w:r>
+        <w:rPr>
+          <w:lang w:val="en-IN"/>
+        </w:rPr>
+        <w:t xml:space="preserve"> below, with the options to select the Game Level.</w:t>
+      </w:r>
+      <w:r>
+        <w:rPr>
+          <w:lang w:val="en-IN"/>
+        </w:rPr>
+        <w:t xml:space="preserve"> The Dropdown helps the players select the game level.</w:t>
+      </w:r>
+      <w:r>
+        <w:rPr>
+          <w:lang w:val="en-IN"/>
+        </w:rPr>
+        <w:t xml:space="preserve"> </w:t>
+      </w:r>
+      <w:r>
+        <w:rPr>
+          <w:lang w:val="en-IN"/>
+        </w:rPr>
+        <w:t>Kindergarten to Grade 2</w:t>
+      </w:r>
+      <w:r>
+        <w:rPr>
+          <w:lang w:val="en-IN"/>
+        </w:rPr>
+        <w:t xml:space="preserve"> represents the First Level and is for the students from Kinderga</w:t>
+      </w:r>
+      <w:r>
+        <w:rPr>
+          <w:lang w:val="en-IN"/>
+        </w:rPr>
+        <w:t xml:space="preserve">rten to </w:t>
+      </w:r>
+      <w:r>
+        <w:rPr>
+          <w:lang w:val="en-IN"/>
+        </w:rPr>
+        <w:t xml:space="preserve">Grade </w:t>
+      </w:r>
+      <w:r>
+        <w:rPr>
+          <w:lang w:val="en-IN"/>
+        </w:rPr>
+        <w:t xml:space="preserve">2. </w:t>
+      </w:r>
+      <w:r>
+        <w:rPr>
+          <w:lang w:val="en-IN"/>
+        </w:rPr>
+        <w:t xml:space="preserve">Grade 3 to 5 </w:t>
+      </w:r>
+      <w:r>
+        <w:rPr>
+          <w:lang w:val="en-IN"/>
+        </w:rPr>
+        <w:t xml:space="preserve">represents the Second Level and is for the students from </w:t>
+      </w:r>
+      <w:r>
+        <w:rPr>
+          <w:lang w:val="en-IN"/>
+        </w:rPr>
+        <w:t xml:space="preserve">Grade </w:t>
+      </w:r>
+      <w:r>
+        <w:rPr>
+          <w:lang w:val="en-IN"/>
+        </w:rPr>
+        <w:t>3 to 5.</w:t>
+      </w:r>
+      <w:r>
+        <w:rPr>
+          <w:lang w:val="en-IN"/>
+        </w:rPr>
+        <w:t xml:space="preserve"> </w:t>
+      </w:r>
+      <w:r>
+        <w:rPr>
+          <w:lang w:val="en-IN"/>
+        </w:rPr>
+        <w:t xml:space="preserve">If the User wants to exit the game at this point, they can click on the Quit Game Option and they can also use Close Window Button. </w:t>
+      </w:r>
+      <w:r>
+        <w:rPr>
+          <w:lang w:val="en-IN"/>
+        </w:rPr>
+        <w:t>The User can</w:t>
+      </w:r>
+      <w:r>
+        <w:rPr>
+          <w:lang w:val="en-IN"/>
+        </w:rPr>
+        <w:t xml:space="preserve"> also get to know about the rules of the game when they click on the ‘</w:t>
+      </w:r>
+      <w:r>
+        <w:rPr>
+          <w:lang w:val="en-IN"/>
+        </w:rPr>
+        <w:t>Click here to view game rules’</w:t>
+      </w:r>
+      <w:r>
+        <w:rPr>
+          <w:lang w:val="en-IN"/>
+        </w:rPr>
+        <w:t xml:space="preserve"> </w:t>
+      </w:r>
+      <w:r>
+        <w:rPr>
+          <w:lang w:val="en-IN"/>
+        </w:rPr>
+        <w:t xml:space="preserve">as shown in Figure </w:t>
+      </w:r>
+      <w:r>
+        <w:rPr>
+          <w:lang w:val="en-IN"/>
+        </w:rPr>
+        <w:t>8</w:t>
+      </w:r>
+      <w:r>
+        <w:rPr>
+          <w:lang w:val="en-IN"/>
+        </w:rPr>
+        <w:t xml:space="preserve"> below.</w:t>
+      </w:r>
+    </w:p>
+    <w:p>
+      <w:pPr>
+        <w:keepNext/>
+        <w:spacing w:line="360" w:lineRule="auto"/>
+        <w:jc w:val="center"/>
+      </w:pPr>
+      <w:r>
+        <w:drawing>
+          <wp:inline distT="0" distB="0" distL="0" distR="0" wp14:anchorId="581F2255" wp14:editId="4E3A46DD">
+            <wp:extent cx="2110923" cy="2019475"/>
+            <wp:effectExtent l="0" t="0" r="3810" b="0"/>
+            <wp:docPr id="768180387" name="Picture 1" descr="A screenshot of a computer&#10;&#10;Description automatically generated"/>
+            <wp:cNvGraphicFramePr>
+              <a:graphicFrameLocks xmlns:a="http://schemas.openxmlformats.org/drawingml/2006/main" noChangeAspect="1"/>
+            </wp:cNvGraphicFramePr>
+            <a:graphic xmlns:a="http://schemas.openxmlformats.org/drawingml/2006/main">
+              <a:graphicData uri="http://schemas.openxmlformats.org/drawingml/2006/picture">
+                <pic:pic xmlns:pic="http://schemas.openxmlformats.org/drawingml/2006/picture">
+                  <pic:nvPicPr>
+                    <pic:cNvPr id="768180387" name="Picture 1" descr="A screenshot of a computer&#10;&#10;Description automatically generated"/>
+                    <pic:cNvPicPr/>
+                  </pic:nvPicPr>
+                  <pic:blipFill>
+                    <a:blip r:embed="rId15"/>
+                    <a:stretch>
+                      <a:fillRect/>
+                    </a:stretch>
+                  </pic:blipFill>
+                  <pic:spPr>
+                    <a:xfrm>
+                      <a:off x="0" y="0"/>
+                      <a:ext cx="2110923" cy="2019475"/>
+                    </a:xfrm>
+                    <a:prstGeom prst="rect">
+                      <a:avLst/>
+                    </a:prstGeom>
+                  </pic:spPr>
+                </pic:pic>
+              </a:graphicData>
+            </a:graphic>
+          </wp:inline>
+        </w:drawing>
+      </w:r>
+    </w:p>
+    <w:p>
+      <w:pPr>
+        <w:pStyle w:val="Caption"/>
+        <w:jc w:val="center"/>
+        <w:rPr>
+          <w:color w:val="000000" w:themeColor="text1"/>
+        </w:rPr>
+      </w:pPr>
+      <w:r>
+        <w:rPr>
+          <w:color w:val="000000" w:themeColor="text1"/>
+        </w:rPr>
+        <w:t xml:space="preserve">Figure </w:t>
+      </w:r>
+      <w:r>
+        <w:rPr>
+          <w:color w:val="000000" w:themeColor="text1"/>
+        </w:rPr>
+        <w:t>7</w:t>
       </w:r>
       <w:r>
         <w:rPr>
@@ -7280,6 +6645,9 @@
         <w:jc w:val="center"/>
       </w:pPr>
       <w:r>
+        <w:rPr>
+          <w:noProof/>
+        </w:rPr>
         <w:drawing>
           <wp:inline distT="0" distB="0" distL="0" distR="0" wp14:anchorId="6E164A70" wp14:editId="7AD2BE92">
             <wp:extent cx="3444538" cy="2453853"/>
@@ -7296,7 +6664,7 @@
                     <pic:cNvPicPr/>
                   </pic:nvPicPr>
                   <pic:blipFill>
-                    <a:blip r:embed="rId15"/>
+                    <a:blip r:embed="rId16"/>
                     <a:stretch>
                       <a:fillRect/>
                     </a:stretch>
@@ -7335,7 +6703,7 @@
         <w:rPr>
           <w:color w:val="000000" w:themeColor="text1"/>
         </w:rPr>
-        <w:t>7</w:t>
+        <w:t>8</w:t>
       </w:r>
       <w:r>
         <w:rPr>
@@ -7430,7 +6798,13 @@
         <w:rPr>
           <w:lang w:val="en-IN"/>
         </w:rPr>
-        <w:t xml:space="preserve"> Figure 8</w:t>
+        <w:t xml:space="preserve"> Figure </w:t>
+      </w:r>
+      <w:r>
+        <w:rPr>
+          <w:lang w:val="en-IN"/>
+        </w:rPr>
+        <w:t>9</w:t>
       </w:r>
       <w:r>
         <w:rPr>
@@ -7466,7 +6840,19 @@
         <w:rPr>
           <w:lang w:val="en-IN"/>
         </w:rPr>
-        <w:t xml:space="preserve"> as shown in Figure 9 below</w:t>
+        <w:t xml:space="preserve"> as shown in Figure </w:t>
+      </w:r>
+      <w:r>
+        <w:rPr>
+          <w:lang w:val="en-IN"/>
+        </w:rPr>
+        <w:t>10</w:t>
+      </w:r>
+      <w:r>
+        <w:rPr>
+          <w:lang w:val="en-IN"/>
+        </w:rPr>
+        <w:t xml:space="preserve"> below</w:t>
       </w:r>
       <w:r>
         <w:rPr>
@@ -7484,7 +6870,19 @@
         <w:rPr>
           <w:lang w:val="en-IN"/>
         </w:rPr>
-        <w:t xml:space="preserve"> as shown in Figure 10 below.</w:t>
+        <w:t xml:space="preserve"> as shown in Figure </w:t>
+      </w:r>
+      <w:r>
+        <w:rPr>
+          <w:lang w:val="en-IN"/>
+        </w:rPr>
+        <w:t>11</w:t>
+      </w:r>
+      <w:r>
+        <w:rPr>
+          <w:lang w:val="en-IN"/>
+        </w:rPr>
+        <w:t xml:space="preserve"> below.</w:t>
       </w:r>
       <w:r>
         <w:rPr>
@@ -7520,7 +6918,19 @@
         <w:rPr>
           <w:lang w:val="en-IN"/>
         </w:rPr>
-        <w:t>own in Figure 11 below.</w:t>
+        <w:t xml:space="preserve">own in Figure </w:t>
+      </w:r>
+      <w:r>
+        <w:rPr>
+          <w:lang w:val="en-IN"/>
+        </w:rPr>
+        <w:t>12</w:t>
+      </w:r>
+      <w:r>
+        <w:rPr>
+          <w:lang w:val="en-IN"/>
+        </w:rPr>
+        <w:t xml:space="preserve"> below.</w:t>
       </w:r>
     </w:p>
     <w:p>
@@ -7531,6 +6941,7 @@
       </w:pPr>
       <w:r>
         <w:rPr>
+          <w:noProof/>
           <w:lang w:val="en-IN"/>
         </w:rPr>
         <w:drawing>
@@ -7549,7 +6960,7 @@
                     <pic:cNvPicPr/>
                   </pic:nvPicPr>
                   <pic:blipFill>
-                    <a:blip r:embed="rId16"/>
+                    <a:blip r:embed="rId17"/>
                     <a:stretch>
                       <a:fillRect/>
                     </a:stretch>
@@ -7588,7 +6999,7 @@
         <w:rPr>
           <w:color w:val="000000" w:themeColor="text1"/>
         </w:rPr>
-        <w:t>8</w:t>
+        <w:t>9</w:t>
       </w:r>
       <w:r>
         <w:rPr>
@@ -7603,6 +7014,9 @@
         <w:jc w:val="center"/>
       </w:pPr>
       <w:r>
+        <w:rPr>
+          <w:noProof/>
+        </w:rPr>
         <w:drawing>
           <wp:inline distT="0" distB="0" distL="0" distR="0" wp14:anchorId="6FEFD91D" wp14:editId="5F69262B">
             <wp:extent cx="5943600" cy="2737485"/>
@@ -7619,7 +7033,7 @@
                     <pic:cNvPicPr/>
                   </pic:nvPicPr>
                   <pic:blipFill>
-                    <a:blip r:embed="rId17"/>
+                    <a:blip r:embed="rId18"/>
                     <a:stretch>
                       <a:fillRect/>
                     </a:stretch>
@@ -7658,7 +7072,7 @@
         <w:rPr>
           <w:color w:val="000000" w:themeColor="text1"/>
         </w:rPr>
-        <w:t>9</w:t>
+        <w:t>10</w:t>
       </w:r>
       <w:r>
         <w:rPr>
@@ -7673,6 +7087,9 @@
         <w:jc w:val="center"/>
       </w:pPr>
       <w:r>
+        <w:rPr>
+          <w:noProof/>
+        </w:rPr>
         <w:drawing>
           <wp:inline distT="0" distB="0" distL="0" distR="0" wp14:anchorId="4C3D9FDE" wp14:editId="4D7B5CB4">
             <wp:extent cx="4096322" cy="3096057"/>
@@ -7689,7 +7106,7 @@
                     <pic:cNvPicPr/>
                   </pic:nvPicPr>
                   <pic:blipFill>
-                    <a:blip r:embed="rId18"/>
+                    <a:blip r:embed="rId19"/>
                     <a:stretch>
                       <a:fillRect/>
                     </a:stretch>
@@ -7728,7 +7145,7 @@
         <w:rPr>
           <w:color w:val="000000" w:themeColor="text1"/>
         </w:rPr>
-        <w:t>10</w:t>
+        <w:t>11</w:t>
       </w:r>
       <w:r>
         <w:rPr>
@@ -7743,6 +7160,9 @@
         <w:jc w:val="center"/>
       </w:pPr>
       <w:r>
+        <w:rPr>
+          <w:noProof/>
+        </w:rPr>
         <w:drawing>
           <wp:inline distT="0" distB="0" distL="0" distR="0" wp14:anchorId="5BE081A9" wp14:editId="482C630A">
             <wp:extent cx="4153480" cy="5068007"/>
@@ -7759,7 +7179,7 @@
                     <pic:cNvPicPr/>
                   </pic:nvPicPr>
                   <pic:blipFill>
-                    <a:blip r:embed="rId19"/>
+                    <a:blip r:embed="rId20"/>
                     <a:stretch>
                       <a:fillRect/>
                     </a:stretch>
@@ -7798,7 +7218,7 @@
         <w:rPr>
           <w:color w:val="000000" w:themeColor="text1"/>
         </w:rPr>
-        <w:t>11</w:t>
+        <w:t>12</w:t>
       </w:r>
       <w:r>
         <w:rPr>
@@ -7873,7 +7293,19 @@
         <w:rPr>
           <w:lang w:val="en-IN"/>
         </w:rPr>
-        <w:t xml:space="preserve"> as shown in Figure 12 below.</w:t>
+        <w:t xml:space="preserve"> as shown in Figure </w:t>
+      </w:r>
+      <w:r>
+        <w:rPr>
+          <w:lang w:val="en-IN"/>
+        </w:rPr>
+        <w:t>13</w:t>
+      </w:r>
+      <w:r>
+        <w:rPr>
+          <w:lang w:val="en-IN"/>
+        </w:rPr>
+        <w:t xml:space="preserve"> below.</w:t>
       </w:r>
       <w:r>
         <w:rPr>
@@ -7908,6 +7340,7 @@
       </w:pPr>
       <w:r>
         <w:rPr>
+          <w:noProof/>
           <w:lang w:val="en-IN"/>
         </w:rPr>
         <w:drawing>
@@ -7926,7 +7359,7 @@
                     <pic:cNvPicPr/>
                   </pic:nvPicPr>
                   <pic:blipFill>
-                    <a:blip r:embed="rId20"/>
+                    <a:blip r:embed="rId21"/>
                     <a:stretch>
                       <a:fillRect/>
                     </a:stretch>
@@ -7966,7 +7399,7 @@
         <w:rPr>
           <w:color w:val="000000" w:themeColor="text1"/>
         </w:rPr>
-        <w:t>12</w:t>
+        <w:t>13</w:t>
       </w:r>
       <w:r>
         <w:rPr>
@@ -8011,7 +7444,13 @@
         <w:rPr>
           <w:lang w:val="en-IN"/>
         </w:rPr>
-        <w:t xml:space="preserve"> as shown in Figure 13</w:t>
+        <w:t xml:space="preserve"> as shown in Figure </w:t>
+      </w:r>
+      <w:r>
+        <w:rPr>
+          <w:lang w:val="en-IN"/>
+        </w:rPr>
+        <w:t>14</w:t>
       </w:r>
       <w:r>
         <w:rPr>
@@ -8035,6 +7474,7 @@
       <w:r>
         <w:rPr>
           <w:smallCaps/>
+          <w:noProof/>
           <w:lang w:val="en-IN"/>
         </w:rPr>
         <w:drawing>
@@ -8053,7 +7493,7 @@
                     <pic:cNvPicPr/>
                   </pic:nvPicPr>
                   <pic:blipFill>
-                    <a:blip r:embed="rId21"/>
+                    <a:blip r:embed="rId22"/>
                     <a:stretch>
                       <a:fillRect/>
                     </a:stretch>
@@ -8094,7 +7534,7 @@
         <w:rPr>
           <w:color w:val="000000" w:themeColor="text1"/>
         </w:rPr>
-        <w:t>13</w:t>
+        <w:t>14</w:t>
       </w:r>
       <w:r>
         <w:rPr>
@@ -8157,7 +7597,19 @@
         <w:rPr>
           <w:lang w:val="en-IN"/>
         </w:rPr>
-        <w:t xml:space="preserve">as shown in Figure 14 </w:t>
+        <w:t xml:space="preserve">as shown in Figure </w:t>
+      </w:r>
+      <w:r>
+        <w:rPr>
+          <w:lang w:val="en-IN"/>
+        </w:rPr>
+        <w:t>15</w:t>
+      </w:r>
+      <w:r>
+        <w:rPr>
+          <w:lang w:val="en-IN"/>
+        </w:rPr>
+        <w:t xml:space="preserve"> </w:t>
       </w:r>
       <w:r>
         <w:rPr>
@@ -8174,6 +7626,7 @@
       </w:pPr>
       <w:r>
         <w:rPr>
+          <w:noProof/>
           <w:lang w:val="en-IN"/>
         </w:rPr>
         <w:drawing>
@@ -8192,7 +7645,7 @@
                     <pic:cNvPicPr/>
                   </pic:nvPicPr>
                   <pic:blipFill>
-                    <a:blip r:embed="rId22"/>
+                    <a:blip r:embed="rId23"/>
                     <a:stretch>
                       <a:fillRect/>
                     </a:stretch>
@@ -8232,7 +7685,7 @@
         <w:rPr>
           <w:color w:val="000000" w:themeColor="text1"/>
         </w:rPr>
-        <w:t>14</w:t>
+        <w:t>15</w:t>
       </w:r>
       <w:r>
         <w:rPr>
@@ -8271,7 +7724,13 @@
         <w:rPr>
           <w:lang w:val="en-IN"/>
         </w:rPr>
-        <w:t xml:space="preserve"> as shown in Figure 15</w:t>
+        <w:t xml:space="preserve"> as shown in Figure </w:t>
+      </w:r>
+      <w:r>
+        <w:rPr>
+          <w:lang w:val="en-IN"/>
+        </w:rPr>
+        <w:t>16</w:t>
       </w:r>
       <w:r>
         <w:rPr>
@@ -8293,14 +7752,11 @@
         <w:jc w:val="center"/>
       </w:pPr>
       <w:r>
-        <w:rPr>
-          <w:lang w:val="en-IN"/>
-        </w:rPr>
         <w:drawing>
-          <wp:inline distT="0" distB="0" distL="0" distR="0" wp14:anchorId="2ECE3358" wp14:editId="57FD3875">
-            <wp:extent cx="3962953" cy="3972479"/>
-            <wp:effectExtent l="0" t="0" r="0" b="9525"/>
-            <wp:docPr id="527858541" name="Picture 1" descr="A screenshot of a computer&#10;&#10;Description automatically generated"/>
+          <wp:inline distT="0" distB="0" distL="0" distR="0" wp14:anchorId="1526697A" wp14:editId="5D4D78EB">
+            <wp:extent cx="3972479" cy="4210638"/>
+            <wp:effectExtent l="0" t="0" r="0" b="0"/>
+            <wp:docPr id="190652913" name="Picture 1" descr="A screenshot of a computer&#10;&#10;Description automatically generated"/>
             <wp:cNvGraphicFramePr>
               <a:graphicFrameLocks xmlns:a="http://schemas.openxmlformats.org/drawingml/2006/main" noChangeAspect="1"/>
             </wp:cNvGraphicFramePr>
@@ -8308,11 +7764,11 @@
               <a:graphicData uri="http://schemas.openxmlformats.org/drawingml/2006/picture">
                 <pic:pic xmlns:pic="http://schemas.openxmlformats.org/drawingml/2006/picture">
                   <pic:nvPicPr>
-                    <pic:cNvPr id="527858541" name="Picture 1" descr="A screenshot of a computer&#10;&#10;Description automatically generated"/>
+                    <pic:cNvPr id="190652913" name="Picture 1" descr="A screenshot of a computer&#10;&#10;Description automatically generated"/>
                     <pic:cNvPicPr/>
                   </pic:nvPicPr>
                   <pic:blipFill>
-                    <a:blip r:embed="rId23"/>
+                    <a:blip r:embed="rId24"/>
                     <a:stretch>
                       <a:fillRect/>
                     </a:stretch>
@@ -8320,7 +7776,7 @@
                   <pic:spPr>
                     <a:xfrm>
                       <a:off x="0" y="0"/>
-                      <a:ext cx="3962953" cy="3972479"/>
+                      <a:ext cx="3972479" cy="4210638"/>
                     </a:xfrm>
                     <a:prstGeom prst="rect">
                       <a:avLst/>
@@ -8352,7 +7808,7 @@
         <w:rPr>
           <w:color w:val="000000" w:themeColor="text1"/>
         </w:rPr>
-        <w:t>15</w:t>
+        <w:t>16</w:t>
       </w:r>
       <w:r>
         <w:rPr>
@@ -8418,7 +7874,7 @@
       </w:r>
     </w:p>
     <w:sectPr>
-      <w:headerReference w:type="default" r:id="rId24"/>
+      <w:headerReference w:type="default" r:id="rId25"/>
       <w:pgSz w:w="12240" w:h="15840"/>
       <w:pgMar w:top="1440" w:right="1440" w:bottom="1304" w:left="1440" w:header="709" w:footer="709" w:gutter="0"/>
       <w:cols w:space="708"/>

</xml_diff>